<commit_message>
Reworked grid layout to be more concise, added image folders, begin tables page and reusable Card element
</commit_message>
<xml_diff>
--- a/Assignment 1 Brief.docx
+++ b/Assignment 1 Brief.docx
@@ -22,14 +22,11 @@
         <w:t xml:space="preserve">: </w:t>
       </w:r>
       <w:r>
-        <w:t>___</w:t>
+        <w:t xml:space="preserve"> </w:t>
       </w:r>
       <w:r>
         <w:t>Adam Gibbons</w:t>
       </w:r>
-      <w:r>
-        <w:t>______</w:t>
-      </w:r>
     </w:p>
     <w:p>
       <w:r>
@@ -60,7 +57,13 @@
         <w:t>:</w:t>
       </w:r>
       <w:r>
-        <w:t xml:space="preserve"> ___________________________________</w:t>
+        <w:t xml:space="preserve"> </w:t>
+      </w:r>
+      <w:r>
+        <w:t xml:space="preserve"> </w:t>
+      </w:r>
+      <w:r>
+        <w:t>http://ag-wit-web-1.surge.sh/</w:t>
       </w:r>
       <w:r>
         <w:tab/>
@@ -76,6 +79,9 @@
       <w:r>
         <w:tab/>
         <w:t>:</w:t>
+      </w:r>
+      <w:r>
+        <w:t xml:space="preserve"> </w:t>
       </w:r>
       <w:r>
         <w:t xml:space="preserve"> </w:t>
@@ -274,6 +280,12 @@
               <w:jc w:val="center"/>
               <w:cnfStyle w:val="000000100000" w:firstRow="0" w:lastRow="0" w:firstColumn="0" w:lastColumn="0" w:oddVBand="0" w:evenVBand="0" w:oddHBand="1" w:evenHBand="0" w:firstRowFirstColumn="0" w:firstRowLastColumn="0" w:lastRowFirstColumn="0" w:lastRowLastColumn="0"/>
             </w:pPr>
+            <w:r>
+              <w:t>7</w:t>
+            </w:r>
+            <w:r>
+              <w:t>+ pages</w:t>
+            </w:r>
           </w:p>
         </w:tc>
         <w:tc>
@@ -286,6 +298,14 @@
               <w:jc w:val="center"/>
               <w:cnfStyle w:val="000000100000" w:firstRow="0" w:lastRow="0" w:firstColumn="0" w:lastColumn="0" w:oddVBand="0" w:evenVBand="0" w:oddHBand="1" w:evenHBand="0" w:firstRowFirstColumn="0" w:firstRowLastColumn="0" w:lastRowFirstColumn="0" w:lastRowLastColumn="0"/>
             </w:pPr>
+            <w:proofErr w:type="spellStart"/>
+            <w:r>
+              <w:t>Well formed</w:t>
+            </w:r>
+            <w:proofErr w:type="spellEnd"/>
+            <w:r>
+              <w:t xml:space="preserve"> HTML+CSS</w:t>
+            </w:r>
           </w:p>
         </w:tc>
         <w:tc>
@@ -298,6 +318,9 @@
               <w:jc w:val="center"/>
               <w:cnfStyle w:val="000000100000" w:firstRow="0" w:lastRow="0" w:firstColumn="0" w:lastColumn="0" w:oddVBand="0" w:evenVBand="0" w:oddHBand="1" w:evenHBand="0" w:firstRowFirstColumn="0" w:firstRowLastColumn="0" w:lastRowFirstColumn="0" w:lastRowLastColumn="0"/>
             </w:pPr>
+            <w:r>
+              <w:t>Efficient CSS, efforts made to reduce and reuse where possible</w:t>
+            </w:r>
           </w:p>
         </w:tc>
         <w:tc>
@@ -309,6 +332,21 @@
               <w:jc w:val="center"/>
               <w:cnfStyle w:val="000000100000" w:firstRow="0" w:lastRow="0" w:firstColumn="0" w:lastColumn="0" w:oddVBand="0" w:evenVBand="0" w:oddHBand="1" w:evenHBand="0" w:firstRowFirstColumn="0" w:firstRowLastColumn="0" w:lastRowFirstColumn="0" w:lastRowLastColumn="0"/>
             </w:pPr>
+          </w:p>
+          <w:p>
+            <w:pPr>
+              <w:jc w:val="center"/>
+              <w:cnfStyle w:val="000000100000" w:firstRow="0" w:lastRow="0" w:firstColumn="0" w:lastColumn="0" w:oddVBand="0" w:evenVBand="0" w:oddHBand="1" w:evenHBand="0" w:firstRowFirstColumn="0" w:firstRowLastColumn="0" w:lastRowFirstColumn="0" w:lastRowLastColumn="0"/>
+            </w:pPr>
+          </w:p>
+          <w:p>
+            <w:pPr>
+              <w:jc w:val="center"/>
+              <w:cnfStyle w:val="000000100000" w:firstRow="0" w:lastRow="0" w:firstColumn="0" w:lastColumn="0" w:oddVBand="0" w:evenVBand="0" w:oddHBand="1" w:evenHBand="0" w:firstRowFirstColumn="0" w:firstRowLastColumn="0" w:lastRowFirstColumn="0" w:lastRowLastColumn="0"/>
+            </w:pPr>
+            <w:r>
+              <w:t>Readme included</w:t>
+            </w:r>
           </w:p>
         </w:tc>
         <w:tc>
@@ -321,6 +359,9 @@
               <w:jc w:val="center"/>
               <w:cnfStyle w:val="000000100000" w:firstRow="0" w:lastRow="0" w:firstColumn="0" w:lastColumn="0" w:oddVBand="0" w:evenVBand="0" w:oddHBand="1" w:evenHBand="0" w:firstRowFirstColumn="0" w:firstRowLastColumn="0" w:lastRowFirstColumn="0" w:lastRowLastColumn="0"/>
             </w:pPr>
+            <w:r>
+              <w:t>Colour scheme chosen and adhered to throughout, no excessive fonts</w:t>
+            </w:r>
           </w:p>
         </w:tc>
       </w:tr>
@@ -353,6 +394,9 @@
               <w:jc w:val="center"/>
               <w:cnfStyle w:val="000000000000" w:firstRow="0" w:lastRow="0" w:firstColumn="0" w:lastColumn="0" w:oddVBand="0" w:evenVBand="0" w:oddHBand="0" w:evenHBand="0" w:firstRowFirstColumn="0" w:firstRowLastColumn="0" w:lastRowFirstColumn="0" w:lastRowLastColumn="0"/>
             </w:pPr>
+            <w:r>
+              <w:t>File/folder structure and naming all in line with standard convention</w:t>
+            </w:r>
           </w:p>
         </w:tc>
         <w:tc>
@@ -365,6 +409,12 @@
               <w:jc w:val="center"/>
               <w:cnfStyle w:val="000000000000" w:firstRow="0" w:lastRow="0" w:firstColumn="0" w:lastColumn="0" w:oddVBand="0" w:evenVBand="0" w:oddHBand="0" w:evenHBand="0" w:firstRowFirstColumn="0" w:firstRowLastColumn="0" w:lastRowFirstColumn="0" w:lastRowLastColumn="0"/>
             </w:pPr>
+            <w:r>
+              <w:t xml:space="preserve">Code all double-space indented and appropriately </w:t>
+            </w:r>
+            <w:r>
+              <w:t>divided</w:t>
+            </w:r>
           </w:p>
         </w:tc>
         <w:tc>
@@ -377,6 +427,9 @@
               <w:jc w:val="center"/>
               <w:cnfStyle w:val="000000000000" w:firstRow="0" w:lastRow="0" w:firstColumn="0" w:lastColumn="0" w:oddVBand="0" w:evenVBand="0" w:oddHBand="0" w:evenHBand="0" w:firstRowFirstColumn="0" w:firstRowLastColumn="0" w:lastRowFirstColumn="0" w:lastRowLastColumn="0"/>
             </w:pPr>
+            <w:r>
+              <w:t>4 stylesheets for separation of concerns</w:t>
+            </w:r>
           </w:p>
         </w:tc>
         <w:tc>
@@ -385,9 +438,20 @@
           </w:tcPr>
           <w:p>
             <w:pPr>
-              <w:jc w:val="center"/>
               <w:cnfStyle w:val="000000000000" w:firstRow="0" w:lastRow="0" w:firstColumn="0" w:lastColumn="0" w:oddVBand="0" w:evenVBand="0" w:oddHBand="0" w:evenHBand="0" w:firstRowFirstColumn="0" w:firstRowLastColumn="0" w:lastRowFirstColumn="0" w:lastRowLastColumn="0"/>
             </w:pPr>
+          </w:p>
+          <w:p>
+            <w:pPr>
+              <w:jc w:val="center"/>
+              <w:cnfStyle w:val="000000000000" w:firstRow="0" w:lastRow="0" w:firstColumn="0" w:lastColumn="0" w:oddVBand="0" w:evenVBand="0" w:oddHBand="0" w:evenHBand="0" w:firstRowFirstColumn="0" w:firstRowLastColumn="0" w:lastRowFirstColumn="0" w:lastRowLastColumn="0"/>
+            </w:pPr>
+            <w:r>
+              <w:rPr>
+                <w:color w:val="FF0000"/>
+              </w:rPr>
+              <w:t>TODO: design reflection</w:t>
+            </w:r>
           </w:p>
         </w:tc>
         <w:tc>
@@ -400,6 +464,9 @@
               <w:jc w:val="center"/>
               <w:cnfStyle w:val="000000000000" w:firstRow="0" w:lastRow="0" w:firstColumn="0" w:lastColumn="0" w:oddVBand="0" w:evenVBand="0" w:oddHBand="0" w:evenHBand="0" w:firstRowFirstColumn="0" w:firstRowLastColumn="0" w:lastRowFirstColumn="0" w:lastRowLastColumn="0"/>
             </w:pPr>
+            <w:r>
+              <w:t>Each page has a specific purpose that is hopefully intuitive to users</w:t>
+            </w:r>
           </w:p>
         </w:tc>
       </w:tr>
@@ -433,6 +500,26 @@
               <w:jc w:val="center"/>
               <w:cnfStyle w:val="000000100000" w:firstRow="0" w:lastRow="0" w:firstColumn="0" w:lastColumn="0" w:oddVBand="0" w:evenVBand="0" w:oddHBand="1" w:evenHBand="0" w:firstRowFirstColumn="0" w:firstRowLastColumn="0" w:lastRowFirstColumn="0" w:lastRowLastColumn="0"/>
             </w:pPr>
+            <w:r>
+              <w:rPr>
+                <w:color w:val="FF0000"/>
+              </w:rPr>
+              <w:t xml:space="preserve">TODO: </w:t>
+            </w:r>
+            <w:proofErr w:type="gramStart"/>
+            <w:r>
+              <w:rPr>
+                <w:color w:val="FF0000"/>
+              </w:rPr>
+              <w:t>Videos</w:t>
+            </w:r>
+            <w:proofErr w:type="gramEnd"/>
+            <w:r>
+              <w:rPr>
+                <w:color w:val="FF0000"/>
+              </w:rPr>
+              <w:t xml:space="preserve"> page</w:t>
+            </w:r>
           </w:p>
         </w:tc>
         <w:tc>
@@ -445,6 +532,9 @@
               <w:jc w:val="center"/>
               <w:cnfStyle w:val="000000100000" w:firstRow="0" w:lastRow="0" w:firstColumn="0" w:lastColumn="0" w:oddVBand="0" w:evenVBand="0" w:oddHBand="1" w:evenHBand="0" w:firstRowFirstColumn="0" w:firstRowLastColumn="0" w:lastRowFirstColumn="0" w:lastRowLastColumn="0"/>
             </w:pPr>
+            <w:r>
+              <w:t>Navigation is page aware and highlighted in line with design scheme</w:t>
+            </w:r>
           </w:p>
         </w:tc>
         <w:tc>
@@ -457,6 +547,9 @@
               <w:jc w:val="center"/>
               <w:cnfStyle w:val="000000100000" w:firstRow="0" w:lastRow="0" w:firstColumn="0" w:lastColumn="0" w:oddVBand="0" w:evenVBand="0" w:oddHBand="1" w:evenHBand="0" w:firstRowFirstColumn="0" w:firstRowLastColumn="0" w:lastRowFirstColumn="0" w:lastRowLastColumn="0"/>
             </w:pPr>
+            <w:r>
+              <w:t>Grid layout used throughout</w:t>
+            </w:r>
           </w:p>
         </w:tc>
         <w:tc>
@@ -469,6 +562,21 @@
               <w:jc w:val="center"/>
               <w:cnfStyle w:val="000000100000" w:firstRow="0" w:lastRow="0" w:firstColumn="0" w:lastColumn="0" w:oddVBand="0" w:evenVBand="0" w:oddHBand="1" w:evenHBand="0" w:firstRowFirstColumn="0" w:firstRowLastColumn="0" w:lastRowFirstColumn="0" w:lastRowLastColumn="0"/>
             </w:pPr>
+          </w:p>
+          <w:p>
+            <w:pPr>
+              <w:jc w:val="center"/>
+              <w:cnfStyle w:val="000000100000" w:firstRow="0" w:lastRow="0" w:firstColumn="0" w:lastColumn="0" w:oddVBand="0" w:evenVBand="0" w:oddHBand="1" w:evenHBand="0" w:firstRowFirstColumn="0" w:firstRowLastColumn="0" w:lastRowFirstColumn="0" w:lastRowLastColumn="0"/>
+            </w:pPr>
+            <w:r>
+              <w:t>EJS</w:t>
+            </w:r>
+            <w:r>
+              <w:t xml:space="preserve"> layout</w:t>
+            </w:r>
+            <w:r>
+              <w:t xml:space="preserve"> fully implemented</w:t>
+            </w:r>
           </w:p>
         </w:tc>
         <w:tc>
@@ -481,6 +589,9 @@
               <w:jc w:val="center"/>
               <w:cnfStyle w:val="000000100000" w:firstRow="0" w:lastRow="0" w:firstColumn="0" w:lastColumn="0" w:oddVBand="0" w:evenVBand="0" w:oddHBand="1" w:evenHBand="0" w:firstRowFirstColumn="0" w:firstRowLastColumn="0" w:lastRowFirstColumn="0" w:lastRowLastColumn="0"/>
             </w:pPr>
+            <w:r>
+              <w:t>I have done my best to ensure legibility and create clear purpose for all elements of the site</w:t>
+            </w:r>
           </w:p>
         </w:tc>
       </w:tr>
@@ -518,6 +629,33 @@
                 <w:iCs/>
               </w:rPr>
             </w:pPr>
+            <w:r>
+              <w:rPr>
+                <w:bCs/>
+                <w:i/>
+                <w:iCs/>
+              </w:rPr>
+              <w:t>Deployed to Surge:</w:t>
+            </w:r>
+            <w:r>
+              <w:rPr>
+                <w:bCs/>
+                <w:i/>
+                <w:iCs/>
+              </w:rPr>
+              <w:br/>
+            </w:r>
+            <w:r>
+              <w:t xml:space="preserve"> </w:t>
+            </w:r>
+            <w:r>
+              <w:rPr>
+                <w:bCs/>
+                <w:i/>
+                <w:iCs/>
+              </w:rPr>
+              <w:t>http://ag-wit-web-1.surge.sh/</w:t>
+            </w:r>
           </w:p>
         </w:tc>
         <w:tc>
@@ -535,6 +673,14 @@
                 <w:iCs/>
               </w:rPr>
             </w:pPr>
+            <w:r>
+              <w:rPr>
+                <w:bCs/>
+                <w:i/>
+                <w:iCs/>
+              </w:rPr>
+              <w:t>Mostly semantic HTML elements, avoided DIVs where possible</w:t>
+            </w:r>
           </w:p>
         </w:tc>
         <w:tc>
@@ -552,6 +698,14 @@
                 <w:iCs/>
               </w:rPr>
             </w:pPr>
+            <w:r>
+              <w:rPr>
+                <w:bCs/>
+                <w:i/>
+                <w:iCs/>
+              </w:rPr>
+              <w:t>Flexbox used for nav and multi-image layout sections</w:t>
+            </w:r>
           </w:p>
         </w:tc>
         <w:tc>
@@ -560,7 +714,6 @@
           </w:tcPr>
           <w:p>
             <w:pPr>
-              <w:jc w:val="center"/>
               <w:cnfStyle w:val="000000000000" w:firstRow="0" w:lastRow="0" w:firstColumn="0" w:lastColumn="0" w:oddVBand="0" w:evenVBand="0" w:oddHBand="0" w:evenHBand="0" w:firstRowFirstColumn="0" w:firstRowLastColumn="0" w:lastRowFirstColumn="0" w:lastRowLastColumn="0"/>
               <w:rPr>
                 <w:bCs/>
@@ -569,6 +722,42 @@
               </w:rPr>
             </w:pPr>
           </w:p>
+          <w:p>
+            <w:pPr>
+              <w:jc w:val="center"/>
+              <w:cnfStyle w:val="000000000000" w:firstRow="0" w:lastRow="0" w:firstColumn="0" w:lastColumn="0" w:oddVBand="0" w:evenVBand="0" w:oddHBand="0" w:evenHBand="0" w:firstRowFirstColumn="0" w:firstRowLastColumn="0" w:lastRowFirstColumn="0" w:lastRowLastColumn="0"/>
+              <w:rPr>
+                <w:bCs/>
+                <w:i/>
+                <w:iCs/>
+              </w:rPr>
+            </w:pPr>
+            <w:r>
+              <w:rPr>
+                <w:bCs/>
+                <w:i/>
+                <w:iCs/>
+              </w:rPr>
+              <w:t>EJS partials used</w:t>
+            </w:r>
+            <w:r>
+              <w:rPr>
+                <w:bCs/>
+                <w:i/>
+                <w:iCs/>
+              </w:rPr>
+              <w:t xml:space="preserve"> for header/footer/ nav </w:t>
+            </w:r>
+            <w:r>
+              <w:rPr>
+                <w:bCs/>
+                <w:i/>
+                <w:iCs/>
+                <w:color w:val="FF0000"/>
+              </w:rPr>
+              <w:t>and blah</w:t>
+            </w:r>
+          </w:p>
         </w:tc>
         <w:tc>
           <w:tcPr>
@@ -580,6 +769,9 @@
               <w:jc w:val="center"/>
               <w:cnfStyle w:val="000000000000" w:firstRow="0" w:lastRow="0" w:firstColumn="0" w:lastColumn="0" w:oddVBand="0" w:evenVBand="0" w:oddHBand="0" w:evenHBand="0" w:firstRowFirstColumn="0" w:firstRowLastColumn="0" w:lastRowFirstColumn="0" w:lastRowLastColumn="0"/>
             </w:pPr>
+            <w:r>
+              <w:t>TODO: Make it beautiful…</w:t>
+            </w:r>
           </w:p>
         </w:tc>
       </w:tr>
@@ -587,8 +779,75 @@
     <w:p/>
     <w:p>
       <w:r>
-        <w:t>Additional notes</w:t>
-      </w:r>
+        <w:t>Additional Notes:</w:t>
+      </w:r>
+    </w:p>
+    <w:p>
+      <w:r>
+        <w:t xml:space="preserve"> </w:t>
+      </w:r>
+    </w:p>
+    <w:p>
+      <w:r>
+        <w:t>Techniques you have employed in the project that you have acquired independently. Short notes in each technique/technology:</w:t>
+      </w:r>
+    </w:p>
+    <w:p/>
+    <w:p>
+      <w:pPr>
+        <w:pStyle w:val="ListParagraph"/>
+        <w:numPr>
+          <w:ilvl w:val="0"/>
+          <w:numId w:val="2"/>
+        </w:numPr>
+      </w:pPr>
+    </w:p>
+    <w:p>
+      <w:pPr>
+        <w:pStyle w:val="ListParagraph"/>
+      </w:pPr>
+    </w:p>
+    <w:p>
+      <w:pPr>
+        <w:pStyle w:val="ListParagraph"/>
+        <w:numPr>
+          <w:ilvl w:val="0"/>
+          <w:numId w:val="2"/>
+        </w:numPr>
+      </w:pPr>
+    </w:p>
+    <w:p>
+      <w:pPr>
+        <w:pStyle w:val="ListParagraph"/>
+      </w:pPr>
+    </w:p>
+    <w:p>
+      <w:pPr>
+        <w:pStyle w:val="ListParagraph"/>
+        <w:numPr>
+          <w:ilvl w:val="0"/>
+          <w:numId w:val="2"/>
+        </w:numPr>
+      </w:pPr>
+    </w:p>
+    <w:p>
+      <w:pPr>
+        <w:pStyle w:val="ListParagraph"/>
+      </w:pPr>
+    </w:p>
+    <w:p>
+      <w:pPr>
+        <w:pStyle w:val="ListParagraph"/>
+        <w:numPr>
+          <w:ilvl w:val="0"/>
+          <w:numId w:val="2"/>
+        </w:numPr>
+      </w:pPr>
+    </w:p>
+    <w:p>
+      <w:pPr>
+        <w:pStyle w:val="ListParagraph"/>
+      </w:pPr>
     </w:p>
     <w:p/>
     <w:p/>
@@ -596,7 +855,66 @@
     <w:p/>
     <w:p/>
     <w:p/>
-    <w:p/>
+    <w:p>
+      <w:pPr>
+        <w:tabs>
+          <w:tab w:val="left" w:pos="720"/>
+          <w:tab w:val="left" w:pos="1440"/>
+          <w:tab w:val="left" w:pos="2160"/>
+          <w:tab w:val="left" w:pos="2734"/>
+        </w:tabs>
+      </w:pPr>
+    </w:p>
+    <w:p>
+      <w:pPr>
+        <w:tabs>
+          <w:tab w:val="left" w:pos="720"/>
+          <w:tab w:val="left" w:pos="1440"/>
+          <w:tab w:val="left" w:pos="2160"/>
+          <w:tab w:val="left" w:pos="2734"/>
+        </w:tabs>
+      </w:pPr>
+    </w:p>
+    <w:p>
+      <w:pPr>
+        <w:tabs>
+          <w:tab w:val="left" w:pos="720"/>
+          <w:tab w:val="left" w:pos="1440"/>
+          <w:tab w:val="left" w:pos="2160"/>
+          <w:tab w:val="left" w:pos="2734"/>
+        </w:tabs>
+      </w:pPr>
+    </w:p>
+    <w:p>
+      <w:pPr>
+        <w:tabs>
+          <w:tab w:val="left" w:pos="720"/>
+          <w:tab w:val="left" w:pos="1440"/>
+          <w:tab w:val="left" w:pos="2160"/>
+          <w:tab w:val="left" w:pos="2734"/>
+        </w:tabs>
+      </w:pPr>
+    </w:p>
+    <w:p>
+      <w:pPr>
+        <w:tabs>
+          <w:tab w:val="left" w:pos="720"/>
+          <w:tab w:val="left" w:pos="1440"/>
+          <w:tab w:val="left" w:pos="2160"/>
+          <w:tab w:val="left" w:pos="2734"/>
+        </w:tabs>
+      </w:pPr>
+    </w:p>
+    <w:p>
+      <w:pPr>
+        <w:tabs>
+          <w:tab w:val="left" w:pos="720"/>
+          <w:tab w:val="left" w:pos="1440"/>
+          <w:tab w:val="left" w:pos="2160"/>
+          <w:tab w:val="left" w:pos="2734"/>
+        </w:tabs>
+      </w:pPr>
+    </w:p>
     <w:p>
       <w:pPr>
         <w:tabs>
@@ -827,8 +1145,124 @@
       </w:rPr>
     </w:lvl>
   </w:abstractNum>
+  <w:abstractNum w:abstractNumId="1" w15:restartNumberingAfterBreak="0">
+    <w:nsid w:val="7F8D1F01"/>
+    <w:multiLevelType w:val="hybridMultilevel"/>
+    <w:tmpl w:val="51FCBB54"/>
+    <w:lvl w:ilvl="0" w:tplc="0809000F">
+      <w:start w:val="1"/>
+      <w:numFmt w:val="decimal"/>
+      <w:lvlText w:val="%1."/>
+      <w:lvlJc w:val="left"/>
+      <w:pPr>
+        <w:ind w:left="720" w:hanging="360"/>
+      </w:pPr>
+    </w:lvl>
+    <w:lvl w:ilvl="1" w:tplc="08090019">
+      <w:start w:val="1"/>
+      <w:numFmt w:val="lowerLetter"/>
+      <w:lvlText w:val="%2."/>
+      <w:lvlJc w:val="left"/>
+      <w:pPr>
+        <w:ind w:left="1440" w:hanging="360"/>
+      </w:pPr>
+    </w:lvl>
+    <w:lvl w:ilvl="2" w:tplc="0809001B">
+      <w:start w:val="1"/>
+      <w:numFmt w:val="lowerRoman"/>
+      <w:lvlText w:val="%3."/>
+      <w:lvlJc w:val="right"/>
+      <w:pPr>
+        <w:ind w:left="2160" w:hanging="180"/>
+      </w:pPr>
+    </w:lvl>
+    <w:lvl w:ilvl="3" w:tplc="0809000F">
+      <w:start w:val="1"/>
+      <w:numFmt w:val="decimal"/>
+      <w:lvlText w:val="%4."/>
+      <w:lvlJc w:val="left"/>
+      <w:pPr>
+        <w:ind w:left="2880" w:hanging="360"/>
+      </w:pPr>
+    </w:lvl>
+    <w:lvl w:ilvl="4" w:tplc="08090019">
+      <w:start w:val="1"/>
+      <w:numFmt w:val="lowerLetter"/>
+      <w:lvlText w:val="%5."/>
+      <w:lvlJc w:val="left"/>
+      <w:pPr>
+        <w:ind w:left="3600" w:hanging="360"/>
+      </w:pPr>
+    </w:lvl>
+    <w:lvl w:ilvl="5" w:tplc="0809001B">
+      <w:start w:val="1"/>
+      <w:numFmt w:val="lowerRoman"/>
+      <w:lvlText w:val="%6."/>
+      <w:lvlJc w:val="right"/>
+      <w:pPr>
+        <w:ind w:left="4320" w:hanging="180"/>
+      </w:pPr>
+    </w:lvl>
+    <w:lvl w:ilvl="6" w:tplc="0809000F">
+      <w:start w:val="1"/>
+      <w:numFmt w:val="decimal"/>
+      <w:lvlText w:val="%7."/>
+      <w:lvlJc w:val="left"/>
+      <w:pPr>
+        <w:ind w:left="5040" w:hanging="360"/>
+      </w:pPr>
+    </w:lvl>
+    <w:lvl w:ilvl="7" w:tplc="08090019">
+      <w:start w:val="1"/>
+      <w:numFmt w:val="lowerLetter"/>
+      <w:lvlText w:val="%8."/>
+      <w:lvlJc w:val="left"/>
+      <w:pPr>
+        <w:ind w:left="5760" w:hanging="360"/>
+      </w:pPr>
+    </w:lvl>
+    <w:lvl w:ilvl="8" w:tplc="0809001B">
+      <w:start w:val="1"/>
+      <w:numFmt w:val="lowerRoman"/>
+      <w:lvlText w:val="%9."/>
+      <w:lvlJc w:val="right"/>
+      <w:pPr>
+        <w:ind w:left="6480" w:hanging="180"/>
+      </w:pPr>
+    </w:lvl>
+  </w:abstractNum>
   <w:num w:numId="1">
     <w:abstractNumId w:val="0"/>
+  </w:num>
+  <w:num w:numId="2">
+    <w:abstractNumId w:val="1"/>
+    <w:lvlOverride w:ilvl="0">
+      <w:startOverride w:val="1"/>
+    </w:lvlOverride>
+    <w:lvlOverride w:ilvl="1">
+      <w:startOverride w:val="1"/>
+    </w:lvlOverride>
+    <w:lvlOverride w:ilvl="2">
+      <w:startOverride w:val="1"/>
+    </w:lvlOverride>
+    <w:lvlOverride w:ilvl="3">
+      <w:startOverride w:val="1"/>
+    </w:lvlOverride>
+    <w:lvlOverride w:ilvl="4">
+      <w:startOverride w:val="1"/>
+    </w:lvlOverride>
+    <w:lvlOverride w:ilvl="5">
+      <w:startOverride w:val="1"/>
+    </w:lvlOverride>
+    <w:lvlOverride w:ilvl="6">
+      <w:startOverride w:val="1"/>
+    </w:lvlOverride>
+    <w:lvlOverride w:ilvl="7">
+      <w:startOverride w:val="1"/>
+    </w:lvlOverride>
+    <w:lvlOverride w:ilvl="8">
+      <w:startOverride w:val="1"/>
+    </w:lvlOverride>
   </w:num>
 </w:numbering>
 </file>

</xml_diff>

<commit_message>
Final version going up, updating readme with proper markdown
</commit_message>
<xml_diff>
--- a/Assignment 1 Brief.docx
+++ b/Assignment 1 Brief.docx
@@ -62,16 +62,21 @@
       <w:r>
         <w:t xml:space="preserve"> </w:t>
       </w:r>
-      <w:r>
-        <w:t>http://ag-wit-web-1.surge.sh/</w:t>
-      </w:r>
-      <w:r>
-        <w:tab/>
-      </w:r>
+      <w:hyperlink r:id="rId7" w:history="1">
+        <w:r>
+          <w:rPr>
+            <w:rStyle w:val="Hyperlink"/>
+          </w:rPr>
+          <w:t>http://ag-wit-web-1.surge.sh/</w:t>
+        </w:r>
+      </w:hyperlink>
     </w:p>
     <w:p>
       <w:r>
-        <w:t>OK to include in demo video</w:t>
+        <w:t>GitHub Repository</w:t>
+      </w:r>
+      <w:r>
+        <w:tab/>
       </w:r>
       <w:r>
         <w:tab/>
@@ -86,29 +91,47 @@
       <w:r>
         <w:t xml:space="preserve"> </w:t>
       </w:r>
-      <w:proofErr w:type="gramStart"/>
-      <w:r>
-        <w:t>Yes</w:t>
-      </w:r>
-      <w:proofErr w:type="gramEnd"/>
+      <w:hyperlink r:id="rId8" w:history="1">
+        <w:r>
+          <w:rPr>
+            <w:rStyle w:val="Hyperlink"/>
+          </w:rPr>
+          <w:t>https://github.com/Huckcity/wit-web-1</w:t>
+        </w:r>
+      </w:hyperlink>
+    </w:p>
+    <w:p>
+      <w:r>
+        <w:t>OK to include in demo video</w:t>
+      </w:r>
+      <w:r>
+        <w:tab/>
+      </w:r>
+      <w:r>
+        <w:tab/>
+        <w:t>:</w:t>
+      </w:r>
       <w:r>
         <w:t xml:space="preserve"> </w:t>
+      </w:r>
+      <w:r>
+        <w:t xml:space="preserve"> Yes</w:t>
       </w:r>
     </w:p>
     <w:tbl>
       <w:tblPr>
         <w:tblStyle w:val="GridTable4"/>
-        <w:tblpPr w:leftFromText="180" w:rightFromText="180" w:vertAnchor="page" w:horzAnchor="margin" w:tblpY="1820"/>
-        <w:tblW w:w="0" w:type="auto"/>
+        <w:tblpPr w:leftFromText="180" w:rightFromText="180" w:vertAnchor="page" w:horzAnchor="margin" w:tblpY="2521"/>
+        <w:tblW w:w="14454" w:type="dxa"/>
         <w:tblLook w:val="04A0" w:firstRow="1" w:lastRow="0" w:firstColumn="1" w:lastColumn="0" w:noHBand="0" w:noVBand="1"/>
       </w:tblPr>
       <w:tblGrid>
-        <w:gridCol w:w="2438"/>
-        <w:gridCol w:w="2446"/>
-        <w:gridCol w:w="2362"/>
-        <w:gridCol w:w="2389"/>
-        <w:gridCol w:w="2114"/>
-        <w:gridCol w:w="2201"/>
+        <w:gridCol w:w="2194"/>
+        <w:gridCol w:w="3461"/>
+        <w:gridCol w:w="2159"/>
+        <w:gridCol w:w="1962"/>
+        <w:gridCol w:w="2173"/>
+        <w:gridCol w:w="2505"/>
       </w:tblGrid>
       <w:tr>
         <w:trPr>
@@ -118,7 +141,7 @@
         <w:tc>
           <w:tcPr>
             <w:cnfStyle w:val="001000000000" w:firstRow="0" w:lastRow="0" w:firstColumn="1" w:lastColumn="0" w:oddVBand="0" w:evenVBand="0" w:oddHBand="0" w:evenHBand="0" w:firstRowFirstColumn="0" w:firstRowLastColumn="0" w:lastRowFirstColumn="0" w:lastRowLastColumn="0"/>
-            <w:tcW w:w="2438" w:type="dxa"/>
+            <w:tcW w:w="2194" w:type="dxa"/>
           </w:tcPr>
           <w:p>
             <w:pPr>
@@ -131,7 +154,7 @@
         </w:tc>
         <w:tc>
           <w:tcPr>
-            <w:tcW w:w="2446" w:type="dxa"/>
+            <w:tcW w:w="3461" w:type="dxa"/>
           </w:tcPr>
           <w:p>
             <w:pPr>
@@ -155,7 +178,7 @@
         </w:tc>
         <w:tc>
           <w:tcPr>
-            <w:tcW w:w="2362" w:type="dxa"/>
+            <w:tcW w:w="2159" w:type="dxa"/>
           </w:tcPr>
           <w:p>
             <w:pPr>
@@ -179,7 +202,7 @@
         </w:tc>
         <w:tc>
           <w:tcPr>
-            <w:tcW w:w="2389" w:type="dxa"/>
+            <w:tcW w:w="1962" w:type="dxa"/>
           </w:tcPr>
           <w:p>
             <w:pPr>
@@ -213,7 +236,7 @@
         </w:tc>
         <w:tc>
           <w:tcPr>
-            <w:tcW w:w="2114" w:type="dxa"/>
+            <w:tcW w:w="2173" w:type="dxa"/>
           </w:tcPr>
           <w:p>
             <w:pPr>
@@ -237,7 +260,7 @@
         </w:tc>
         <w:tc>
           <w:tcPr>
-            <w:tcW w:w="2201" w:type="dxa"/>
+            <w:tcW w:w="2505" w:type="dxa"/>
           </w:tcPr>
           <w:p>
             <w:pPr>
@@ -258,7 +281,7 @@
         <w:tc>
           <w:tcPr>
             <w:cnfStyle w:val="001000000000" w:firstRow="0" w:lastRow="0" w:firstColumn="1" w:lastColumn="0" w:oddVBand="0" w:evenVBand="0" w:oddHBand="0" w:evenHBand="0" w:firstRowFirstColumn="0" w:firstRowLastColumn="0" w:lastRowFirstColumn="0" w:lastRowLastColumn="0"/>
-            <w:tcW w:w="2438" w:type="dxa"/>
+            <w:tcW w:w="2194" w:type="dxa"/>
             <w:vAlign w:val="center"/>
           </w:tcPr>
           <w:p>
@@ -272,7 +295,7 @@
         </w:tc>
         <w:tc>
           <w:tcPr>
-            <w:tcW w:w="2446" w:type="dxa"/>
+            <w:tcW w:w="3461" w:type="dxa"/>
             <w:vAlign w:val="center"/>
           </w:tcPr>
           <w:p>
@@ -290,7 +313,7 @@
         </w:tc>
         <w:tc>
           <w:tcPr>
-            <w:tcW w:w="2362" w:type="dxa"/>
+            <w:tcW w:w="2159" w:type="dxa"/>
             <w:vAlign w:val="center"/>
           </w:tcPr>
           <w:p>
@@ -298,11 +321,9 @@
               <w:jc w:val="center"/>
               <w:cnfStyle w:val="000000100000" w:firstRow="0" w:lastRow="0" w:firstColumn="0" w:lastColumn="0" w:oddVBand="0" w:evenVBand="0" w:oddHBand="1" w:evenHBand="0" w:firstRowFirstColumn="0" w:firstRowLastColumn="0" w:lastRowFirstColumn="0" w:lastRowLastColumn="0"/>
             </w:pPr>
-            <w:proofErr w:type="spellStart"/>
-            <w:r>
-              <w:t>Well formed</w:t>
-            </w:r>
-            <w:proofErr w:type="spellEnd"/>
+            <w:r>
+              <w:t>Well-formed</w:t>
+            </w:r>
             <w:r>
               <w:t xml:space="preserve"> HTML+CSS</w:t>
             </w:r>
@@ -310,7 +331,7 @@
         </w:tc>
         <w:tc>
           <w:tcPr>
-            <w:tcW w:w="2389" w:type="dxa"/>
+            <w:tcW w:w="1962" w:type="dxa"/>
             <w:vAlign w:val="center"/>
           </w:tcPr>
           <w:p>
@@ -325,7 +346,7 @@
         </w:tc>
         <w:tc>
           <w:tcPr>
-            <w:tcW w:w="2114" w:type="dxa"/>
+            <w:tcW w:w="2173" w:type="dxa"/>
           </w:tcPr>
           <w:p>
             <w:pPr>
@@ -351,7 +372,7 @@
         </w:tc>
         <w:tc>
           <w:tcPr>
-            <w:tcW w:w="2201" w:type="dxa"/>
+            <w:tcW w:w="2505" w:type="dxa"/>
             <w:vAlign w:val="center"/>
           </w:tcPr>
           <w:p>
@@ -372,7 +393,7 @@
         <w:tc>
           <w:tcPr>
             <w:cnfStyle w:val="001000000000" w:firstRow="0" w:lastRow="0" w:firstColumn="1" w:lastColumn="0" w:oddVBand="0" w:evenVBand="0" w:oddHBand="0" w:evenHBand="0" w:firstRowFirstColumn="0" w:firstRowLastColumn="0" w:lastRowFirstColumn="0" w:lastRowLastColumn="0"/>
-            <w:tcW w:w="2438" w:type="dxa"/>
+            <w:tcW w:w="2194" w:type="dxa"/>
             <w:vAlign w:val="center"/>
           </w:tcPr>
           <w:p>
@@ -386,7 +407,7 @@
         </w:tc>
         <w:tc>
           <w:tcPr>
-            <w:tcW w:w="2446" w:type="dxa"/>
+            <w:tcW w:w="3461" w:type="dxa"/>
             <w:vAlign w:val="center"/>
           </w:tcPr>
           <w:p>
@@ -401,7 +422,7 @@
         </w:tc>
         <w:tc>
           <w:tcPr>
-            <w:tcW w:w="2362" w:type="dxa"/>
+            <w:tcW w:w="2159" w:type="dxa"/>
             <w:vAlign w:val="center"/>
           </w:tcPr>
           <w:p>
@@ -419,7 +440,7 @@
         </w:tc>
         <w:tc>
           <w:tcPr>
-            <w:tcW w:w="2389" w:type="dxa"/>
+            <w:tcW w:w="1962" w:type="dxa"/>
             <w:vAlign w:val="center"/>
           </w:tcPr>
           <w:p>
@@ -434,29 +455,21 @@
         </w:tc>
         <w:tc>
           <w:tcPr>
-            <w:tcW w:w="2114" w:type="dxa"/>
-          </w:tcPr>
-          <w:p>
-            <w:pPr>
+            <w:tcW w:w="2173" w:type="dxa"/>
+          </w:tcPr>
+          <w:p>
+            <w:pPr>
+              <w:jc w:val="center"/>
               <w:cnfStyle w:val="000000000000" w:firstRow="0" w:lastRow="0" w:firstColumn="0" w:lastColumn="0" w:oddVBand="0" w:evenVBand="0" w:oddHBand="0" w:evenHBand="0" w:firstRowFirstColumn="0" w:firstRowLastColumn="0" w:lastRowFirstColumn="0" w:lastRowLastColumn="0"/>
             </w:pPr>
-          </w:p>
-          <w:p>
-            <w:pPr>
-              <w:jc w:val="center"/>
-              <w:cnfStyle w:val="000000000000" w:firstRow="0" w:lastRow="0" w:firstColumn="0" w:lastColumn="0" w:oddVBand="0" w:evenVBand="0" w:oddHBand="0" w:evenHBand="0" w:firstRowFirstColumn="0" w:firstRowLastColumn="0" w:lastRowFirstColumn="0" w:lastRowLastColumn="0"/>
-            </w:pPr>
-            <w:r>
-              <w:rPr>
-                <w:color w:val="FF0000"/>
-              </w:rPr>
-              <w:t>TODO: design reflection</w:t>
-            </w:r>
-          </w:p>
-        </w:tc>
-        <w:tc>
-          <w:tcPr>
-            <w:tcW w:w="2201" w:type="dxa"/>
+            <w:r>
+              <w:t>Readme with sources attributed for content and extra research</w:t>
+            </w:r>
+          </w:p>
+        </w:tc>
+        <w:tc>
+          <w:tcPr>
+            <w:tcW w:w="2505" w:type="dxa"/>
             <w:vAlign w:val="center"/>
           </w:tcPr>
           <w:p>
@@ -478,7 +491,7 @@
         <w:tc>
           <w:tcPr>
             <w:cnfStyle w:val="001000000000" w:firstRow="0" w:lastRow="0" w:firstColumn="1" w:lastColumn="0" w:oddVBand="0" w:evenVBand="0" w:oddHBand="0" w:evenHBand="0" w:firstRowFirstColumn="0" w:firstRowLastColumn="0" w:lastRowFirstColumn="0" w:lastRowLastColumn="0"/>
-            <w:tcW w:w="2438" w:type="dxa"/>
+            <w:tcW w:w="2194" w:type="dxa"/>
             <w:vAlign w:val="center"/>
           </w:tcPr>
           <w:p>
@@ -492,7 +505,7 @@
         </w:tc>
         <w:tc>
           <w:tcPr>
-            <w:tcW w:w="2446" w:type="dxa"/>
+            <w:tcW w:w="3461" w:type="dxa"/>
             <w:vAlign w:val="center"/>
           </w:tcPr>
           <w:p>
@@ -501,30 +514,13 @@
               <w:cnfStyle w:val="000000100000" w:firstRow="0" w:lastRow="0" w:firstColumn="0" w:lastColumn="0" w:oddVBand="0" w:evenVBand="0" w:oddHBand="1" w:evenHBand="0" w:firstRowFirstColumn="0" w:firstRowLastColumn="0" w:lastRowFirstColumn="0" w:lastRowLastColumn="0"/>
             </w:pPr>
             <w:r>
-              <w:rPr>
-                <w:color w:val="FF0000"/>
-              </w:rPr>
-              <w:t xml:space="preserve">TODO: </w:t>
-            </w:r>
-            <w:proofErr w:type="gramStart"/>
-            <w:r>
-              <w:rPr>
-                <w:color w:val="FF0000"/>
-              </w:rPr>
-              <w:t>Videos</w:t>
-            </w:r>
-            <w:proofErr w:type="gramEnd"/>
-            <w:r>
-              <w:rPr>
-                <w:color w:val="FF0000"/>
-              </w:rPr>
-              <w:t xml:space="preserve"> page</w:t>
-            </w:r>
-          </w:p>
-        </w:tc>
-        <w:tc>
-          <w:tcPr>
-            <w:tcW w:w="2362" w:type="dxa"/>
+              <w:t>Responsive video media included in gallery section</w:t>
+            </w:r>
+          </w:p>
+        </w:tc>
+        <w:tc>
+          <w:tcPr>
+            <w:tcW w:w="2159" w:type="dxa"/>
             <w:vAlign w:val="center"/>
           </w:tcPr>
           <w:p>
@@ -539,7 +535,7 @@
         </w:tc>
         <w:tc>
           <w:tcPr>
-            <w:tcW w:w="2389" w:type="dxa"/>
+            <w:tcW w:w="1962" w:type="dxa"/>
             <w:vAlign w:val="center"/>
           </w:tcPr>
           <w:p>
@@ -554,7 +550,7 @@
         </w:tc>
         <w:tc>
           <w:tcPr>
-            <w:tcW w:w="2114" w:type="dxa"/>
+            <w:tcW w:w="2173" w:type="dxa"/>
           </w:tcPr>
           <w:p>
             <w:pPr>
@@ -581,7 +577,7 @@
         </w:tc>
         <w:tc>
           <w:tcPr>
-            <w:tcW w:w="2201" w:type="dxa"/>
+            <w:tcW w:w="2505" w:type="dxa"/>
             <w:vAlign w:val="center"/>
           </w:tcPr>
           <w:p>
@@ -602,7 +598,7 @@
         <w:tc>
           <w:tcPr>
             <w:cnfStyle w:val="001000000000" w:firstRow="0" w:lastRow="0" w:firstColumn="1" w:lastColumn="0" w:oddVBand="0" w:evenVBand="0" w:oddHBand="0" w:evenHBand="0" w:firstRowFirstColumn="0" w:firstRowLastColumn="0" w:lastRowFirstColumn="0" w:lastRowLastColumn="0"/>
-            <w:tcW w:w="2438" w:type="dxa"/>
+            <w:tcW w:w="2194" w:type="dxa"/>
             <w:vAlign w:val="center"/>
           </w:tcPr>
           <w:p>
@@ -616,7 +612,7 @@
         </w:tc>
         <w:tc>
           <w:tcPr>
-            <w:tcW w:w="2446" w:type="dxa"/>
+            <w:tcW w:w="3461" w:type="dxa"/>
             <w:vAlign w:val="center"/>
           </w:tcPr>
           <w:p>
@@ -657,12 +653,6 @@
               <w:t>http://ag-wit-web-1.surge.sh/</w:t>
             </w:r>
           </w:p>
-        </w:tc>
-        <w:tc>
-          <w:tcPr>
-            <w:tcW w:w="2362" w:type="dxa"/>
-            <w:vAlign w:val="center"/>
-          </w:tcPr>
           <w:p>
             <w:pPr>
               <w:jc w:val="center"/>
@@ -679,49 +669,39 @@
                 <w:i/>
                 <w:iCs/>
               </w:rPr>
-              <w:t>Mostly semantic HTML elements, avoided DIVs where possible</w:t>
-            </w:r>
-          </w:p>
-        </w:tc>
-        <w:tc>
-          <w:tcPr>
-            <w:tcW w:w="2389" w:type="dxa"/>
-            <w:vAlign w:val="center"/>
-          </w:tcPr>
-          <w:p>
-            <w:pPr>
-              <w:jc w:val="center"/>
-              <w:cnfStyle w:val="000000000000" w:firstRow="0" w:lastRow="0" w:firstColumn="0" w:lastColumn="0" w:oddVBand="0" w:evenVBand="0" w:oddHBand="0" w:evenHBand="0" w:firstRowFirstColumn="0" w:firstRowLastColumn="0" w:lastRowFirstColumn="0" w:lastRowLastColumn="0"/>
+              <w:t>GitHub</w:t>
+            </w:r>
+            <w:r>
               <w:rPr>
                 <w:bCs/>
                 <w:i/>
                 <w:iCs/>
               </w:rPr>
-            </w:pPr>
+              <w:t xml:space="preserve"> repo:</w:t>
+            </w:r>
             <w:r>
               <w:rPr>
                 <w:bCs/>
                 <w:i/>
                 <w:iCs/>
               </w:rPr>
-              <w:t>Flexbox used for nav and multi-image layout sections</w:t>
-            </w:r>
-          </w:p>
-        </w:tc>
-        <w:tc>
-          <w:tcPr>
-            <w:tcW w:w="2114" w:type="dxa"/>
-          </w:tcPr>
-          <w:p>
-            <w:pPr>
-              <w:cnfStyle w:val="000000000000" w:firstRow="0" w:lastRow="0" w:firstColumn="0" w:lastColumn="0" w:oddVBand="0" w:evenVBand="0" w:oddHBand="0" w:evenHBand="0" w:firstRowFirstColumn="0" w:firstRowLastColumn="0" w:lastRowFirstColumn="0" w:lastRowLastColumn="0"/>
+              <w:br/>
+            </w:r>
+            <w:r>
               <w:rPr>
                 <w:bCs/>
                 <w:i/>
                 <w:iCs/>
               </w:rPr>
-            </w:pPr>
-          </w:p>
+              <w:t>https://github.com/Huckcity/wit-web-1</w:t>
+            </w:r>
+          </w:p>
+        </w:tc>
+        <w:tc>
+          <w:tcPr>
+            <w:tcW w:w="2159" w:type="dxa"/>
+            <w:vAlign w:val="center"/>
+          </w:tcPr>
           <w:p>
             <w:pPr>
               <w:jc w:val="center"/>
@@ -738,7 +718,7 @@
                 <w:i/>
                 <w:iCs/>
               </w:rPr>
-              <w:t>EJS partials used</w:t>
+              <w:t>Majority</w:t>
             </w:r>
             <w:r>
               <w:rPr>
@@ -746,107 +726,126 @@
                 <w:i/>
                 <w:iCs/>
               </w:rPr>
-              <w:t xml:space="preserve"> for header/footer/ nav </w:t>
-            </w:r>
-            <w:r>
+              <w:t xml:space="preserve"> semantic HTML elements, avoided DIVs where possible</w:t>
+            </w:r>
+          </w:p>
+        </w:tc>
+        <w:tc>
+          <w:tcPr>
+            <w:tcW w:w="1962" w:type="dxa"/>
+            <w:vAlign w:val="center"/>
+          </w:tcPr>
+          <w:p>
+            <w:pPr>
+              <w:jc w:val="center"/>
+              <w:cnfStyle w:val="000000000000" w:firstRow="0" w:lastRow="0" w:firstColumn="0" w:lastColumn="0" w:oddVBand="0" w:evenVBand="0" w:oddHBand="0" w:evenHBand="0" w:firstRowFirstColumn="0" w:firstRowLastColumn="0" w:lastRowFirstColumn="0" w:lastRowLastColumn="0"/>
               <w:rPr>
                 <w:bCs/>
                 <w:i/>
                 <w:iCs/>
+              </w:rPr>
+            </w:pPr>
+            <w:r>
+              <w:rPr>
+                <w:bCs/>
+                <w:i/>
+                <w:iCs/>
+              </w:rPr>
+              <w:t>Flexbox used for nav and multi-image layout sections</w:t>
+            </w:r>
+            <w:r>
+              <w:rPr>
+                <w:bCs/>
+                <w:i/>
+                <w:iCs/>
+              </w:rPr>
+              <w:t xml:space="preserve"> e.g. Gallery page</w:t>
+            </w:r>
+          </w:p>
+        </w:tc>
+        <w:tc>
+          <w:tcPr>
+            <w:tcW w:w="2173" w:type="dxa"/>
+          </w:tcPr>
+          <w:p>
+            <w:pPr>
+              <w:cnfStyle w:val="000000000000" w:firstRow="0" w:lastRow="0" w:firstColumn="0" w:lastColumn="0" w:oddVBand="0" w:evenVBand="0" w:oddHBand="0" w:evenHBand="0" w:firstRowFirstColumn="0" w:firstRowLastColumn="0" w:lastRowFirstColumn="0" w:lastRowLastColumn="0"/>
+              <w:rPr>
+                <w:bCs/>
+                <w:i/>
+                <w:iCs/>
+              </w:rPr>
+            </w:pPr>
+          </w:p>
+          <w:p>
+            <w:pPr>
+              <w:jc w:val="center"/>
+              <w:cnfStyle w:val="000000000000" w:firstRow="0" w:lastRow="0" w:firstColumn="0" w:lastColumn="0" w:oddVBand="0" w:evenVBand="0" w:oddHBand="0" w:evenHBand="0" w:firstRowFirstColumn="0" w:firstRowLastColumn="0" w:lastRowFirstColumn="0" w:lastRowLastColumn="0"/>
+              <w:rPr>
+                <w:bCs/>
+                <w:i/>
+                <w:iCs/>
+              </w:rPr>
+            </w:pPr>
+            <w:r>
+              <w:rPr>
+                <w:bCs/>
+                <w:i/>
+                <w:iCs/>
+              </w:rPr>
+              <w:t>EJS partials used</w:t>
+            </w:r>
+            <w:r>
+              <w:rPr>
+                <w:bCs/>
+                <w:i/>
+                <w:iCs/>
+              </w:rPr>
+              <w:t xml:space="preserve"> for header/footer/nav</w:t>
+            </w:r>
+          </w:p>
+        </w:tc>
+        <w:tc>
+          <w:tcPr>
+            <w:tcW w:w="2505" w:type="dxa"/>
+            <w:vAlign w:val="center"/>
+          </w:tcPr>
+          <w:p>
+            <w:pPr>
+              <w:jc w:val="center"/>
+              <w:cnfStyle w:val="000000000000" w:firstRow="0" w:lastRow="0" w:firstColumn="0" w:lastColumn="0" w:oddVBand="0" w:evenVBand="0" w:oddHBand="0" w:evenHBand="0" w:firstRowFirstColumn="0" w:firstRowLastColumn="0" w:lastRowFirstColumn="0" w:lastRowLastColumn="0"/>
+            </w:pPr>
+            <w:r>
+              <w:rPr>
                 <w:color w:val="FF0000"/>
               </w:rPr>
-              <w:t>and blah</w:t>
-            </w:r>
-          </w:p>
-        </w:tc>
-        <w:tc>
-          <w:tcPr>
-            <w:tcW w:w="2201" w:type="dxa"/>
-            <w:vAlign w:val="center"/>
-          </w:tcPr>
-          <w:p>
-            <w:pPr>
-              <w:jc w:val="center"/>
-              <w:cnfStyle w:val="000000000000" w:firstRow="0" w:lastRow="0" w:firstColumn="0" w:lastColumn="0" w:oddVBand="0" w:evenVBand="0" w:oddHBand="0" w:evenHBand="0" w:firstRowFirstColumn="0" w:firstRowLastColumn="0" w:lastRowFirstColumn="0" w:lastRowLastColumn="0"/>
-            </w:pPr>
-            <w:r>
-              <w:t>TODO: Make it beautiful…</w:t>
+              <w:t>TODO: Make it beautiful</w:t>
+            </w:r>
+            <w:r>
+              <w:t>…</w:t>
             </w:r>
           </w:p>
         </w:tc>
       </w:tr>
     </w:tbl>
-    <w:p/>
     <w:p>
-      <w:r>
-        <w:t>Additional Notes:</w:t>
-      </w:r>
+      <w:pPr>
+        <w:tabs>
+          <w:tab w:val="left" w:pos="720"/>
+          <w:tab w:val="left" w:pos="1440"/>
+          <w:tab w:val="left" w:pos="2160"/>
+          <w:tab w:val="left" w:pos="2734"/>
+        </w:tabs>
+      </w:pPr>
     </w:p>
     <w:p>
-      <w:r>
-        <w:t xml:space="preserve"> </w:t>
-      </w:r>
-    </w:p>
-    <w:p>
-      <w:r>
-        <w:t>Techniques you have employed in the project that you have acquired independently. Short notes in each technique/technology:</w:t>
-      </w:r>
-    </w:p>
-    <w:p/>
-    <w:p>
-      <w:pPr>
-        <w:pStyle w:val="ListParagraph"/>
-        <w:numPr>
-          <w:ilvl w:val="0"/>
-          <w:numId w:val="2"/>
-        </w:numPr>
-      </w:pPr>
-    </w:p>
-    <w:p>
-      <w:pPr>
-        <w:pStyle w:val="ListParagraph"/>
-      </w:pPr>
-    </w:p>
-    <w:p>
-      <w:pPr>
-        <w:pStyle w:val="ListParagraph"/>
-        <w:numPr>
-          <w:ilvl w:val="0"/>
-          <w:numId w:val="2"/>
-        </w:numPr>
-      </w:pPr>
-    </w:p>
-    <w:p>
-      <w:pPr>
-        <w:pStyle w:val="ListParagraph"/>
-      </w:pPr>
-    </w:p>
-    <w:p>
-      <w:pPr>
-        <w:pStyle w:val="ListParagraph"/>
-        <w:numPr>
-          <w:ilvl w:val="0"/>
-          <w:numId w:val="2"/>
-        </w:numPr>
-      </w:pPr>
-    </w:p>
-    <w:p>
-      <w:pPr>
-        <w:pStyle w:val="ListParagraph"/>
-      </w:pPr>
-    </w:p>
-    <w:p>
-      <w:pPr>
-        <w:pStyle w:val="ListParagraph"/>
-        <w:numPr>
-          <w:ilvl w:val="0"/>
-          <w:numId w:val="2"/>
-        </w:numPr>
-      </w:pPr>
-    </w:p>
-    <w:p>
-      <w:pPr>
-        <w:pStyle w:val="ListParagraph"/>
+      <w:pPr>
+        <w:tabs>
+          <w:tab w:val="left" w:pos="720"/>
+          <w:tab w:val="left" w:pos="1440"/>
+          <w:tab w:val="left" w:pos="2160"/>
+          <w:tab w:val="left" w:pos="2734"/>
+        </w:tabs>
       </w:pPr>
     </w:p>
     <w:p/>
@@ -854,9 +853,138 @@
     <w:p/>
     <w:p/>
     <w:p/>
+    <w:p>
+      <w:pPr>
+        <w:rPr>
+          <w:b/>
+          <w:bCs/>
+          <w:u w:val="single"/>
+        </w:rPr>
+      </w:pPr>
+      <w:r>
+        <w:rPr>
+          <w:b/>
+          <w:bCs/>
+          <w:u w:val="single"/>
+        </w:rPr>
+        <w:lastRenderedPageBreak/>
+        <w:t>Additional Notes</w:t>
+      </w:r>
+    </w:p>
+    <w:p>
+      <w:r>
+        <w:t xml:space="preserve"> </w:t>
+      </w:r>
+    </w:p>
+    <w:p>
+      <w:r>
+        <w:t>Techniques you have employed in the project that you have acquired independently. Short notes in each technique/technology:</w:t>
+      </w:r>
+    </w:p>
     <w:p/>
     <w:p>
       <w:pPr>
+        <w:pStyle w:val="ListParagraph"/>
+        <w:numPr>
+          <w:ilvl w:val="0"/>
+          <w:numId w:val="2"/>
+        </w:numPr>
+      </w:pPr>
+      <w:r>
+        <w:rPr>
+          <w:b/>
+          <w:bCs/>
+        </w:rPr>
+        <w:t>Flexbox</w:t>
+      </w:r>
+      <w:r>
+        <w:t xml:space="preserve"> was used in several areas to create layouts within grid-based sections. My understanding is that grid is for the broad strokes structure and flexbox is used to position items inside grid segments</w:t>
+      </w:r>
+      <w:r>
+        <w:t>.</w:t>
+      </w:r>
+      <w:r>
+        <w:t xml:space="preserve"> Used for Navigation, Gallery, Footer, Banners</w:t>
+      </w:r>
+      <w:r>
+        <w:br/>
+        <w:t xml:space="preserve">See Reference </w:t>
+      </w:r>
+      <w:r>
+        <w:t xml:space="preserve">4, </w:t>
+      </w:r>
+      <w:r>
+        <w:t>5</w:t>
+      </w:r>
+    </w:p>
+    <w:p>
+      <w:pPr>
+        <w:pStyle w:val="ListParagraph"/>
+      </w:pPr>
+    </w:p>
+    <w:p>
+      <w:pPr>
+        <w:pStyle w:val="ListParagraph"/>
+        <w:numPr>
+          <w:ilvl w:val="0"/>
+          <w:numId w:val="2"/>
+        </w:numPr>
+      </w:pPr>
+      <w:r>
+        <w:rPr>
+          <w:b/>
+          <w:bCs/>
+        </w:rPr>
+        <w:t>Video embed</w:t>
+      </w:r>
+      <w:r>
+        <w:t xml:space="preserve"> – YouTube video embedded with the use of an iframe, which itself is made responsive with a quick CSS hack from Stack Overflow. Also researched the very new ‘aspect-ratio’ style attribute but could not successfully implement this method yet </w:t>
+      </w:r>
+      <w:r>
+        <w:br/>
+        <w:t>See Reference 2</w:t>
+      </w:r>
+    </w:p>
+    <w:p>
+      <w:pPr>
+        <w:pStyle w:val="ListParagraph"/>
+      </w:pPr>
+    </w:p>
+    <w:p>
+      <w:pPr>
+        <w:pStyle w:val="ListParagraph"/>
+        <w:numPr>
+          <w:ilvl w:val="0"/>
+          <w:numId w:val="2"/>
+        </w:numPr>
+      </w:pPr>
+      <w:r>
+        <w:rPr>
+          <w:b/>
+          <w:bCs/>
+        </w:rPr>
+        <w:t>CSS dropdown menu</w:t>
+      </w:r>
+      <w:r>
+        <w:t xml:space="preserve"> created for the Range navigation link to allow users to drill down to a section with more ease. This works by creating a hidden element that becomes visible when the hover pseudo-element becomes activated on the parent element.</w:t>
+      </w:r>
+      <w:r>
+        <w:br/>
+        <w:t>See Reference 1</w:t>
+      </w:r>
+    </w:p>
+    <w:p>
+      <w:pPr>
+        <w:pStyle w:val="ListParagraph"/>
+      </w:pPr>
+    </w:p>
+    <w:p>
+      <w:pPr>
+        <w:pStyle w:val="ListParagraph"/>
+        <w:numPr>
+          <w:ilvl w:val="0"/>
+          <w:numId w:val="2"/>
+        </w:numPr>
         <w:tabs>
           <w:tab w:val="left" w:pos="720"/>
           <w:tab w:val="left" w:pos="1440"/>
@@ -864,122 +992,78 @@
           <w:tab w:val="left" w:pos="2734"/>
         </w:tabs>
       </w:pPr>
+      <w:r>
+        <w:rPr>
+          <w:b/>
+          <w:bCs/>
+        </w:rPr>
+        <w:t>CSS Grid</w:t>
+      </w:r>
+      <w:r>
+        <w:t xml:space="preserve"> </w:t>
+      </w:r>
+      <w:r>
+        <w:t xml:space="preserve"> - </w:t>
+      </w:r>
+      <w:r>
+        <w:t>Several extended use cases for CSS Grid functionality in creating full viewport banners on home page, as well as creating responsive grid layout for Gallery page</w:t>
+      </w:r>
+      <w:r>
+        <w:t>. The ‘.container-splash’ class allows me to create grid sections that extend outside the main centre grid area. This works on the basis of creating named ranges for the 3-column grid layout, with ‘main’ and ‘full’ referring to the centre column and full page areas respectively. Then the style attribute ‘</w:t>
+      </w:r>
+      <w:r>
+        <w:t>grid-column: full;</w:t>
+      </w:r>
+      <w:r>
+        <w:t xml:space="preserve">’ allows an element to expand to full with, while all other children of the ‘.container’ class are by default restricted to the ‘main’ section of the grid. </w:t>
+      </w:r>
+      <w:r>
+        <w:br/>
+        <w:t>See Reference 3, 4</w:t>
+      </w:r>
     </w:p>
     <w:p>
       <w:pPr>
+        <w:pStyle w:val="ListParagraph"/>
+      </w:pPr>
+    </w:p>
+    <w:p>
+      <w:pPr>
+        <w:pStyle w:val="ListParagraph"/>
+        <w:numPr>
+          <w:ilvl w:val="0"/>
+          <w:numId w:val="2"/>
+        </w:numPr>
         <w:tabs>
           <w:tab w:val="left" w:pos="720"/>
           <w:tab w:val="left" w:pos="1440"/>
           <w:tab w:val="left" w:pos="2160"/>
           <w:tab w:val="left" w:pos="2734"/>
         </w:tabs>
-      </w:pPr>
-    </w:p>
-    <w:p>
-      <w:pPr>
-        <w:tabs>
-          <w:tab w:val="left" w:pos="720"/>
-          <w:tab w:val="left" w:pos="1440"/>
-          <w:tab w:val="left" w:pos="2160"/>
-          <w:tab w:val="left" w:pos="2734"/>
-        </w:tabs>
-      </w:pPr>
-    </w:p>
-    <w:p>
-      <w:pPr>
-        <w:tabs>
-          <w:tab w:val="left" w:pos="720"/>
-          <w:tab w:val="left" w:pos="1440"/>
-          <w:tab w:val="left" w:pos="2160"/>
-          <w:tab w:val="left" w:pos="2734"/>
-        </w:tabs>
-      </w:pPr>
-    </w:p>
-    <w:p>
-      <w:pPr>
-        <w:tabs>
-          <w:tab w:val="left" w:pos="720"/>
-          <w:tab w:val="left" w:pos="1440"/>
-          <w:tab w:val="left" w:pos="2160"/>
-          <w:tab w:val="left" w:pos="2734"/>
-        </w:tabs>
-      </w:pPr>
-    </w:p>
-    <w:p>
-      <w:pPr>
-        <w:tabs>
-          <w:tab w:val="left" w:pos="720"/>
-          <w:tab w:val="left" w:pos="1440"/>
-          <w:tab w:val="left" w:pos="2160"/>
-          <w:tab w:val="left" w:pos="2734"/>
-        </w:tabs>
-      </w:pPr>
-    </w:p>
-    <w:p>
-      <w:pPr>
-        <w:tabs>
-          <w:tab w:val="left" w:pos="720"/>
-          <w:tab w:val="left" w:pos="1440"/>
-          <w:tab w:val="left" w:pos="2160"/>
-          <w:tab w:val="left" w:pos="2734"/>
-        </w:tabs>
-      </w:pPr>
-      <w:r>
-        <w:t>____________________________________________________________________________________________________________</w:t>
-      </w:r>
-    </w:p>
-    <w:p>
-      <w:r>
-        <w:t>Grading Spectrum</w:t>
-      </w:r>
-    </w:p>
-    <w:p/>
-    <w:p>
-      <w:r>
         <w:rPr>
-          <w:noProof/>
+          <w:b/>
+          <w:bCs/>
         </w:rPr>
-        <w:drawing>
-          <wp:inline distT="0" distB="0" distL="0" distR="0" wp14:anchorId="4582F6AA" wp14:editId="7F260EE2">
-            <wp:extent cx="8864600" cy="4585970"/>
-            <wp:effectExtent l="0" t="0" r="0" b="0"/>
-            <wp:docPr id="2" name="Picture 2" descr="Table&#10;&#10;Description automatically generated"/>
-            <wp:cNvGraphicFramePr>
-              <a:graphicFrameLocks xmlns:a="http://schemas.openxmlformats.org/drawingml/2006/main" noChangeAspect="1"/>
-            </wp:cNvGraphicFramePr>
-            <a:graphic xmlns:a="http://schemas.openxmlformats.org/drawingml/2006/main">
-              <a:graphicData uri="http://schemas.openxmlformats.org/drawingml/2006/picture">
-                <pic:pic xmlns:pic="http://schemas.openxmlformats.org/drawingml/2006/picture">
-                  <pic:nvPicPr>
-                    <pic:cNvPr id="2" name="Picture 2" descr="Table&#10;&#10;Description automatically generated"/>
-                    <pic:cNvPicPr/>
-                  </pic:nvPicPr>
-                  <pic:blipFill>
-                    <a:blip r:embed="rId7" cstate="print">
-                      <a:extLst>
-                        <a:ext uri="{28A0092B-C50C-407E-A947-70E740481C1C}">
-                          <a14:useLocalDpi xmlns:a14="http://schemas.microsoft.com/office/drawing/2010/main" val="0"/>
-                        </a:ext>
-                      </a:extLst>
-                    </a:blip>
-                    <a:stretch>
-                      <a:fillRect/>
-                    </a:stretch>
-                  </pic:blipFill>
-                  <pic:spPr>
-                    <a:xfrm>
-                      <a:off x="0" y="0"/>
-                      <a:ext cx="8864600" cy="4585970"/>
-                    </a:xfrm>
-                    <a:prstGeom prst="rect">
-                      <a:avLst/>
-                    </a:prstGeom>
-                  </pic:spPr>
-                </pic:pic>
-              </a:graphicData>
-            </a:graphic>
-          </wp:inline>
-        </w:drawing>
+      </w:pPr>
+      <w:r>
+        <w:rPr>
+          <w:b/>
+          <w:bCs/>
+        </w:rPr>
+        <w:t>HTML Forms</w:t>
+      </w:r>
+      <w:r>
+        <w:rPr>
+          <w:b/>
+          <w:bCs/>
+        </w:rPr>
+        <w:t xml:space="preserve"> – </w:t>
+      </w:r>
+      <w:r>
+        <w:t>Forms used on home page and contact page, these are non functional but very common components on any website, and I felt it practical to included these as a way of highlighting where such elements might be present. Forms are</w:t>
+      </w:r>
+      <w:r>
+        <w:t xml:space="preserve"> basic, but use appropriate sematics for labelling</w:t>
       </w:r>
     </w:p>
     <w:sectPr>
@@ -1888,6 +1972,27 @@
       <w:szCs w:val="22"/>
     </w:rPr>
   </w:style>
+  <w:style w:type="character" w:styleId="Hyperlink">
+    <w:name w:val="Hyperlink"/>
+    <w:basedOn w:val="DefaultParagraphFont"/>
+    <w:uiPriority w:val="99"/>
+    <w:unhideWhenUsed/>
+    <w:rsid w:val="00DD14EE"/>
+    <w:rPr>
+      <w:color w:val="0563C1" w:themeColor="hyperlink"/>
+      <w:u w:val="single"/>
+    </w:rPr>
+  </w:style>
+  <w:style w:type="character" w:styleId="UnresolvedMention">
+    <w:name w:val="Unresolved Mention"/>
+    <w:basedOn w:val="DefaultParagraphFont"/>
+    <w:uiPriority w:val="99"/>
+    <w:rsid w:val="00DD14EE"/>
+    <w:rPr>
+      <w:color w:val="605E5C"/>
+      <w:shd w:val="clear" w:color="auto" w:fill="E1DFDD"/>
+    </w:rPr>
+  </w:style>
 </w:styles>
 </file>
 

</xml_diff>